<commit_message>
gantt fini + maj diapo projet
</commit_message>
<xml_diff>
--- a/documentation/Scénario d'un cas d'utilisation.docx
+++ b/documentation/Scénario d'un cas d'utilisation.docx
@@ -1,6 +1,6 @@
 
 <file path=word/document.xml><?xml version="1.0" encoding="utf-8"?>
-<w:document xmlns:wpc="http://schemas.microsoft.com/office/word/2010/wordprocessingCanvas" xmlns:cx="http://schemas.microsoft.com/office/drawing/2014/chartex" xmlns:cx1="http://schemas.microsoft.com/office/drawing/2015/9/8/chartex" xmlns:cx2="http://schemas.microsoft.com/office/drawing/2015/10/21/chartex" xmlns:cx3="http://schemas.microsoft.com/office/drawing/2016/5/9/chartex" xmlns:cx4="http://schemas.microsoft.com/office/drawing/2016/5/10/chartex" xmlns:cx5="http://schemas.microsoft.com/office/drawing/2016/5/11/chartex" xmlns:cx6="http://schemas.microsoft.com/office/drawing/2016/5/12/chartex" xmlns:cx7="http://schemas.microsoft.com/office/drawing/2016/5/13/chartex" xmlns:cx8="http://schemas.microsoft.com/office/drawing/2016/5/14/chartex" xmlns:mc="http://schemas.openxmlformats.org/markup-compatibility/2006" xmlns:aink="http://schemas.microsoft.com/office/drawing/2016/ink" xmlns:am3d="http://schemas.microsoft.com/office/drawing/2017/model3d" xmlns:o="urn:schemas-microsoft-com:office:office" xmlns:oel="http://schemas.microsoft.com/office/2019/extlst" xmlns:r="http://schemas.openxmlformats.org/officeDocument/2006/relationships" xmlns:m="http://schemas.openxmlformats.org/officeDocument/2006/math" xmlns:v="urn:schemas-microsoft-com:vml" xmlns:wp14="http://schemas.microsoft.com/office/word/2010/wordprocessingDrawing" xmlns:wp="http://schemas.openxmlformats.org/drawingml/2006/wordprocessingDrawing" xmlns:w10="urn:schemas-microsoft-com:office:word" xmlns:w="http://schemas.openxmlformats.org/wordprocessingml/2006/main" xmlns:w14="http://schemas.microsoft.com/office/word/2010/wordml" xmlns:w15="http://schemas.microsoft.com/office/word/2012/wordml" xmlns:w16cex="http://schemas.microsoft.com/office/word/2018/wordml/cex" xmlns:w16cid="http://schemas.microsoft.com/office/word/2016/wordml/cid" xmlns:w16="http://schemas.microsoft.com/office/word/2018/wordml" xmlns:w16sdtdh="http://schemas.microsoft.com/office/word/2020/wordml/sdtdatahash" xmlns:w16se="http://schemas.microsoft.com/office/word/2015/wordml/symex" xmlns:wpg="http://schemas.microsoft.com/office/word/2010/wordprocessingGroup" xmlns:wpi="http://schemas.microsoft.com/office/word/2010/wordprocessingInk" xmlns:wne="http://schemas.microsoft.com/office/word/2006/wordml" xmlns:wps="http://schemas.microsoft.com/office/word/2010/wordprocessingShape" mc:Ignorable="w14 w15 w16se w16cid w16 w16cex w16sdtdh wp14">
+<w:document xmlns:wpc="http://schemas.microsoft.com/office/word/2010/wordprocessingCanvas" xmlns:cx="http://schemas.microsoft.com/office/drawing/2014/chartex" xmlns:cx1="http://schemas.microsoft.com/office/drawing/2015/9/8/chartex" xmlns:cx2="http://schemas.microsoft.com/office/drawing/2015/10/21/chartex" xmlns:cx3="http://schemas.microsoft.com/office/drawing/2016/5/9/chartex" xmlns:cx4="http://schemas.microsoft.com/office/drawing/2016/5/10/chartex" xmlns:cx5="http://schemas.microsoft.com/office/drawing/2016/5/11/chartex" xmlns:cx6="http://schemas.microsoft.com/office/drawing/2016/5/12/chartex" xmlns:cx7="http://schemas.microsoft.com/office/drawing/2016/5/13/chartex" xmlns:cx8="http://schemas.microsoft.com/office/drawing/2016/5/14/chartex" xmlns:mc="http://schemas.openxmlformats.org/markup-compatibility/2006" xmlns:aink="http://schemas.microsoft.com/office/drawing/2016/ink" xmlns:am3d="http://schemas.microsoft.com/office/drawing/2017/model3d" xmlns:o="urn:schemas-microsoft-com:office:office" xmlns:oel="http://schemas.microsoft.com/office/2019/extlst" xmlns:r="http://schemas.openxmlformats.org/officeDocument/2006/relationships" xmlns:m="http://schemas.openxmlformats.org/officeDocument/2006/math" xmlns:v="urn:schemas-microsoft-com:vml" xmlns:wp14="http://schemas.microsoft.com/office/word/2010/wordprocessingDrawing" xmlns:wp="http://schemas.openxmlformats.org/drawingml/2006/wordprocessingDrawing" xmlns:w10="urn:schemas-microsoft-com:office:word" xmlns:w="http://schemas.openxmlformats.org/wordprocessingml/2006/main" xmlns:w14="http://schemas.microsoft.com/office/word/2010/wordml" xmlns:w15="http://schemas.microsoft.com/office/word/2012/wordml" xmlns:w16cex="http://schemas.microsoft.com/office/word/2018/wordml/cex" xmlns:w16cid="http://schemas.microsoft.com/office/word/2016/wordml/cid" xmlns:w16="http://schemas.microsoft.com/office/word/2018/wordml" xmlns:w16du="http://schemas.microsoft.com/office/word/2023/wordml/word16du" xmlns:w16sdtdh="http://schemas.microsoft.com/office/word/2020/wordml/sdtdatahash" xmlns:w16se="http://schemas.microsoft.com/office/word/2015/wordml/symex" xmlns:wpg="http://schemas.microsoft.com/office/word/2010/wordprocessingGroup" xmlns:wpi="http://schemas.microsoft.com/office/word/2010/wordprocessingInk" xmlns:wne="http://schemas.microsoft.com/office/word/2006/wordml" xmlns:wps="http://schemas.microsoft.com/office/word/2010/wordprocessingShape" mc:Ignorable="w14 w15 w16se w16cid w16 w16cex w16sdtdh w16du wp14">
   <w:body>
     <w:p>
       <w:pPr>
@@ -205,8 +205,13 @@
       <w:r>
         <w:t xml:space="preserve">Light </w:t>
       </w:r>
-      <w:r>
-        <w:t>board »</w:t>
+      <w:proofErr w:type="spellStart"/>
+      <w:r>
+        <w:t>board</w:t>
+      </w:r>
+      <w:proofErr w:type="spellEnd"/>
+      <w:r>
+        <w:t> »</w:t>
       </w:r>
     </w:p>
     <w:p>
@@ -233,7 +238,15 @@
         <w:t xml:space="preserve">se </w:t>
       </w:r>
       <w:r>
-        <w:t>connecte à l'interface web de la Light Board en utilisant un navigateur web sur son ordinateur ou sa tablette.</w:t>
+        <w:t xml:space="preserve">connecte à l'interface web de la Light </w:t>
+      </w:r>
+      <w:proofErr w:type="spellStart"/>
+      <w:r>
+        <w:t>Board</w:t>
+      </w:r>
+      <w:proofErr w:type="spellEnd"/>
+      <w:r>
+        <w:t xml:space="preserve"> en utilisant un navigateur web sur son ordinateur</w:t>
       </w:r>
     </w:p>
     <w:p>
@@ -260,7 +273,19 @@
         <w:t>L’utilisateur</w:t>
       </w:r>
       <w:r>
-        <w:t xml:space="preserve"> sélectionne l'option "Configuration de la Light Board" dans le menu principal.</w:t>
+        <w:t xml:space="preserve"> </w:t>
+      </w:r>
+      <w:r>
+        <w:t>clique sur le bouton</w:t>
+      </w:r>
+      <w:r>
+        <w:t xml:space="preserve"> "</w:t>
+      </w:r>
+      <w:r>
+        <w:t>Menu Configuration</w:t>
+      </w:r>
+      <w:r>
+        <w:t>" dans le menu principal.</w:t>
       </w:r>
     </w:p>
     <w:p>
@@ -281,7 +306,13 @@
         <w:t>’utilisateur</w:t>
       </w:r>
       <w:r>
-        <w:t xml:space="preserve"> peut voir une liste des modules de lumière disponibles avec leurs paramètres actuels.</w:t>
+        <w:t xml:space="preserve"> peut voir une liste des </w:t>
+      </w:r>
+      <w:r>
+        <w:t>scènes</w:t>
+      </w:r>
+      <w:r>
+        <w:t xml:space="preserve"> disponibles</w:t>
       </w:r>
     </w:p>
     <w:p>
@@ -293,63 +324,25 @@
         </w:numPr>
       </w:pPr>
       <w:r>
-        <w:t>L’utilisateur</w:t>
-      </w:r>
-      <w:r>
-        <w:t xml:space="preserve"> a la possibilité de modifier les paramètres de chaque module de lumière en utilisant des listes déroulantes ou des champs de texte, selon les instructions fournies.</w:t>
-      </w:r>
-    </w:p>
-    <w:p>
-      <w:pPr>
-        <w:pStyle w:val="Paragraphedeliste"/>
-        <w:numPr>
-          <w:ilvl w:val="0"/>
-          <w:numId w:val="4"/>
-        </w:numPr>
-      </w:pPr>
-      <w:r>
-        <w:t xml:space="preserve">Après avoir effectué les modifications nécessaires, </w:t>
-      </w:r>
-      <w:r>
-        <w:t>l</w:t>
-      </w:r>
-      <w:r>
-        <w:t>’utilisateur</w:t>
-      </w:r>
-      <w:r>
-        <w:t xml:space="preserve"> peut sauvegarder les changements en appuyant sur un bouton de validation.</w:t>
-      </w:r>
-    </w:p>
-    <w:p>
-      <w:pPr>
-        <w:pStyle w:val="Paragraphedeliste"/>
-        <w:numPr>
-          <w:ilvl w:val="0"/>
-          <w:numId w:val="4"/>
-        </w:numPr>
-      </w:pPr>
-      <w:r>
-        <w:t>Si des erreurs sont détectées dans les paramètres saisis, un message d'erreur s'affiche, indiquant à l'utilisateur de corriger les champs concernés.</w:t>
-      </w:r>
-    </w:p>
-    <w:p>
-      <w:pPr>
-        <w:pStyle w:val="Paragraphedeliste"/>
-        <w:numPr>
-          <w:ilvl w:val="0"/>
-          <w:numId w:val="4"/>
-        </w:numPr>
-      </w:pPr>
-      <w:r>
-        <w:t>L’utilisateur</w:t>
-      </w:r>
-      <w:r>
-        <w:t xml:space="preserve"> peut également ajouter de nouveaux modules de lumière à la configuration en cliquant sur un bouton d'ajout et en saisissant les détails requis.</w:t>
-      </w:r>
-      <w:r>
-        <w:t xml:space="preserve"> </w:t>
-      </w:r>
-    </w:p>
+        <w:t xml:space="preserve">L’utilisateur peut ajouter/supprimer ou bouger les scènes sur la page. Ces modifications sont sauvegardées automatiquement </w:t>
+      </w:r>
+    </w:p>
+    <w:p/>
+    <w:p/>
+    <w:p/>
+    <w:p/>
+    <w:p/>
+    <w:p/>
+    <w:p/>
+    <w:p/>
+    <w:p/>
+    <w:p/>
+    <w:p/>
+    <w:p/>
+    <w:p/>
+    <w:p/>
+    <w:p/>
+    <w:p/>
     <w:p/>
     <w:p/>
     <w:p/>
@@ -359,6 +352,7 @@
           <w:noProof/>
           <w:lang w:eastAsia="fr-FR"/>
         </w:rPr>
+        <w:lastRenderedPageBreak/>
         <mc:AlternateContent>
           <mc:Choice Requires="wps">
             <w:drawing>
@@ -509,7 +503,15 @@
         </mc:AlternateContent>
       </w:r>
       <w:r>
-        <w:t>Configurer sa « Light board »</w:t>
+        <w:t xml:space="preserve">Configurer sa « Light </w:t>
+      </w:r>
+      <w:proofErr w:type="spellStart"/>
+      <w:r>
+        <w:t>board</w:t>
+      </w:r>
+      <w:proofErr w:type="spellEnd"/>
+      <w:r>
+        <w:t> »</w:t>
       </w:r>
     </w:p>
     <w:p>
@@ -532,16 +534,16 @@
         <mc:AlternateContent>
           <mc:Choice Requires="wps">
             <w:drawing>
-              <wp:anchor distT="0" distB="0" distL="114300" distR="114300" simplePos="0" relativeHeight="251664384" behindDoc="0" locked="0" layoutInCell="1" allowOverlap="1" wp14:anchorId="21C0D56C" wp14:editId="7DC85145">
+              <wp:anchor distT="0" distB="0" distL="114300" distR="114300" simplePos="0" relativeHeight="251664384" behindDoc="0" locked="0" layoutInCell="1" allowOverlap="1" wp14:anchorId="21C0D56C" wp14:editId="5353B9B2">
                 <wp:simplePos x="0" y="0"/>
                 <wp:positionH relativeFrom="column">
-                  <wp:posOffset>-87808</wp:posOffset>
+                  <wp:posOffset>-84455</wp:posOffset>
                 </wp:positionH>
                 <wp:positionV relativeFrom="paragraph">
-                  <wp:posOffset>248666</wp:posOffset>
+                  <wp:posOffset>246380</wp:posOffset>
                 </wp:positionV>
-                <wp:extent cx="5727802" cy="1572768"/>
-                <wp:effectExtent l="0" t="0" r="25400" b="27940"/>
+                <wp:extent cx="5727802" cy="1165860"/>
+                <wp:effectExtent l="0" t="0" r="25400" b="15240"/>
                 <wp:wrapNone/>
                 <wp:docPr id="5" name="Rectangle 5"/>
                 <wp:cNvGraphicFramePr/>
@@ -552,7 +554,7 @@
                       <wps:spPr>
                         <a:xfrm>
                           <a:off x="0" y="0"/>
-                          <a:ext cx="5727802" cy="1572768"/>
+                          <a:ext cx="5727802" cy="1165860"/>
                         </a:xfrm>
                         <a:prstGeom prst="rect">
                           <a:avLst/>
@@ -584,12 +586,15 @@
                     </wps:wsp>
                   </a:graphicData>
                 </a:graphic>
+                <wp14:sizeRelV relativeFrom="margin">
+                  <wp14:pctHeight>0</wp14:pctHeight>
+                </wp14:sizeRelV>
               </wp:anchor>
             </w:drawing>
           </mc:Choice>
           <mc:Fallback>
             <w:pict>
-              <v:rect w14:anchorId="0A6120A2" id="Rectangle 5" o:spid="_x0000_s1026" style="position:absolute;margin-left:-6.9pt;margin-top:19.6pt;width:451pt;height:123.85pt;z-index:251664384;visibility:visible;mso-wrap-style:square;mso-wrap-distance-left:9pt;mso-wrap-distance-top:0;mso-wrap-distance-right:9pt;mso-wrap-distance-bottom:0;mso-position-horizontal:absolute;mso-position-horizontal-relative:text;mso-position-vertical:absolute;mso-position-vertical-relative:text;v-text-anchor:middle" o:gfxdata="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" filled="f" strokecolor="black [1600]" strokeweight="1pt"/>
+              <v:rect w14:anchorId="0838472F" id="Rectangle 5" o:spid="_x0000_s1026" style="position:absolute;margin-left:-6.65pt;margin-top:19.4pt;width:451pt;height:91.8pt;z-index:251664384;visibility:visible;mso-wrap-style:square;mso-height-percent:0;mso-wrap-distance-left:9pt;mso-wrap-distance-top:0;mso-wrap-distance-right:9pt;mso-wrap-distance-bottom:0;mso-position-horizontal:absolute;mso-position-horizontal-relative:text;mso-position-vertical:absolute;mso-position-vertical-relative:text;mso-height-percent:0;mso-height-relative:margin;v-text-anchor:middle" o:gfxdata="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" filled="f" strokecolor="black [1600]" strokeweight="1pt"/>
             </w:pict>
           </mc:Fallback>
         </mc:AlternateContent>
@@ -602,12 +607,21 @@
           <w:u w:val="single"/>
         </w:rPr>
       </w:pPr>
+      <w:proofErr w:type="spellStart"/>
       <w:r>
         <w:rPr>
           <w:b/>
           <w:u w:val="single"/>
         </w:rPr>
-        <w:t>Pré-conditions :</w:t>
+        <w:t>Pré-conditions</w:t>
+      </w:r>
+      <w:proofErr w:type="spellEnd"/>
+      <w:r>
+        <w:rPr>
+          <w:b/>
+          <w:u w:val="single"/>
+        </w:rPr>
+        <w:t> :</w:t>
       </w:r>
     </w:p>
     <w:p>
@@ -619,7 +633,15 @@
         </w:numPr>
       </w:pPr>
       <w:r>
-        <w:t>Le système de la Light Board est opérationnel.</w:t>
+        <w:t xml:space="preserve">Le système de la Light </w:t>
+      </w:r>
+      <w:proofErr w:type="spellStart"/>
+      <w:r>
+        <w:t>Board</w:t>
+      </w:r>
+      <w:proofErr w:type="spellEnd"/>
+      <w:r>
+        <w:t xml:space="preserve"> est opérationnel.</w:t>
       </w:r>
     </w:p>
     <w:p>
@@ -634,7 +656,18 @@
         <w:t>L’utilisateur</w:t>
       </w:r>
       <w:r>
-        <w:t xml:space="preserve"> de contenu est connecté à l'interface web de la Light Board.</w:t>
+        <w:t xml:space="preserve"> de contenu est connecté </w:t>
+      </w:r>
+      <w:r>
+        <w:t xml:space="preserve">au </w:t>
+      </w:r>
+      <w:proofErr w:type="spellStart"/>
+      <w:r>
+        <w:t>websocket</w:t>
+      </w:r>
+      <w:proofErr w:type="spellEnd"/>
+      <w:r>
+        <w:t xml:space="preserve"> du serveur linux</w:t>
       </w:r>
     </w:p>
     <w:p>
@@ -646,25 +679,46 @@
         </w:numPr>
       </w:pPr>
       <w:r>
-        <w:t>Les modules de lumière sont correctement connectés au système et sont prêts à être configurés.</w:t>
+        <w:t xml:space="preserve">Les </w:t>
+      </w:r>
+      <w:r>
+        <w:t>scènes</w:t>
+      </w:r>
+      <w:r>
+        <w:t xml:space="preserve"> de lumière sont correctement connecté</w:t>
+      </w:r>
+      <w:r>
+        <w:t>e</w:t>
+      </w:r>
+      <w:r>
+        <w:t>s au système et sont prêt</w:t>
+      </w:r>
+      <w:r>
+        <w:t>e</w:t>
+      </w:r>
+      <w:r>
+        <w:t>s à être</w:t>
       </w:r>
     </w:p>
     <w:p>
       <w:pPr>
         <w:pStyle w:val="Paragraphedeliste"/>
-        <w:numPr>
-          <w:ilvl w:val="0"/>
-          <w:numId w:val="5"/>
-        </w:numPr>
-      </w:pPr>
-      <w:r>
-        <w:t>L’utilisateur</w:t>
-      </w:r>
-      <w:r>
-        <w:t xml:space="preserve"> de contenu a les autorisations nécessaires pour accéder à la fonctionnalité de configuration de la Light Board.</w:t>
-      </w:r>
-    </w:p>
-    <w:p/>
+      </w:pPr>
+      <w:r>
+        <w:t>a</w:t>
+      </w:r>
+      <w:r>
+        <w:t>joutées</w:t>
+      </w:r>
+      <w:r>
+        <w:t xml:space="preserve"> au </w:t>
+      </w:r>
+      <w:proofErr w:type="spellStart"/>
+      <w:r>
+        <w:t>streamdeck</w:t>
+      </w:r>
+      <w:proofErr w:type="spellEnd"/>
+    </w:p>
     <w:p>
       <w:pPr>
         <w:rPr>
@@ -672,33 +726,24 @@
           <w:u w:val="single"/>
         </w:rPr>
       </w:pPr>
-    </w:p>
-    <w:p>
-      <w:pPr>
-        <w:rPr>
-          <w:b/>
-          <w:u w:val="single"/>
-        </w:rPr>
-      </w:pPr>
       <w:r>
         <w:rPr>
           <w:noProof/>
           <w:lang w:eastAsia="fr-FR"/>
         </w:rPr>
-        <w:lastRenderedPageBreak/>
         <mc:AlternateContent>
           <mc:Choice Requires="wps">
             <w:drawing>
-              <wp:anchor distT="0" distB="0" distL="114300" distR="114300" simplePos="0" relativeHeight="251666432" behindDoc="0" locked="0" layoutInCell="1" allowOverlap="1" wp14:anchorId="08E2B762" wp14:editId="7CA1F30E">
+              <wp:anchor distT="0" distB="0" distL="114300" distR="114300" simplePos="0" relativeHeight="251666432" behindDoc="0" locked="0" layoutInCell="1" allowOverlap="1" wp14:anchorId="08E2B762" wp14:editId="2BB83A7C">
                 <wp:simplePos x="0" y="0"/>
                 <wp:positionH relativeFrom="margin">
-                  <wp:posOffset>-95123</wp:posOffset>
+                  <wp:posOffset>-92075</wp:posOffset>
                 </wp:positionH>
                 <wp:positionV relativeFrom="paragraph">
-                  <wp:posOffset>-43917</wp:posOffset>
+                  <wp:posOffset>239395</wp:posOffset>
                 </wp:positionV>
-                <wp:extent cx="5910682" cy="1477671"/>
-                <wp:effectExtent l="0" t="0" r="13970" b="27305"/>
+                <wp:extent cx="5910580" cy="769620"/>
+                <wp:effectExtent l="0" t="0" r="13970" b="11430"/>
                 <wp:wrapNone/>
                 <wp:docPr id="6" name="Rectangle 6"/>
                 <wp:cNvGraphicFramePr/>
@@ -709,7 +754,7 @@
                       <wps:spPr>
                         <a:xfrm>
                           <a:off x="0" y="0"/>
-                          <a:ext cx="5910682" cy="1477671"/>
+                          <a:ext cx="5910580" cy="769620"/>
                         </a:xfrm>
                         <a:prstGeom prst="rect">
                           <a:avLst/>
@@ -752,13 +797,22 @@
           </mc:Choice>
           <mc:Fallback>
             <w:pict>
-              <v:rect w14:anchorId="3906CA7E" id="Rectangle 6" o:spid="_x0000_s1026" style="position:absolute;margin-left:-7.5pt;margin-top:-3.45pt;width:465.4pt;height:116.35pt;z-index:251666432;visibility:visible;mso-wrap-style:square;mso-width-percent:0;mso-height-percent:0;mso-wrap-distance-left:9pt;mso-wrap-distance-top:0;mso-wrap-distance-right:9pt;mso-wrap-distance-bottom:0;mso-position-horizontal:absolute;mso-position-horizontal-relative:margin;mso-position-vertical:absolute;mso-position-vertical-relative:text;mso-width-percent:0;mso-height-percent:0;mso-width-relative:margin;mso-height-relative:margin;v-text-anchor:middle" o:gfxdata="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" filled="f" strokecolor="black [1600]" strokeweight="1pt">
+              <v:rect w14:anchorId="71B7144D" id="Rectangle 6" o:spid="_x0000_s1026" style="position:absolute;margin-left:-7.25pt;margin-top:18.85pt;width:465.4pt;height:60.6pt;z-index:251666432;visibility:visible;mso-wrap-style:square;mso-width-percent:0;mso-height-percent:0;mso-wrap-distance-left:9pt;mso-wrap-distance-top:0;mso-wrap-distance-right:9pt;mso-wrap-distance-bottom:0;mso-position-horizontal:absolute;mso-position-horizontal-relative:margin;mso-position-vertical:absolute;mso-position-vertical-relative:text;mso-width-percent:0;mso-height-percent:0;mso-width-relative:margin;mso-height-relative:margin;v-text-anchor:middle" o:gfxdata="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" filled="f" strokecolor="black [1600]" strokeweight="1pt">
                 <w10:wrap anchorx="margin"/>
               </v:rect>
             </w:pict>
           </mc:Fallback>
         </mc:AlternateContent>
       </w:r>
+    </w:p>
+    <w:p>
+      <w:pPr>
+        <w:rPr>
+          <w:b/>
+          <w:u w:val="single"/>
+        </w:rPr>
+      </w:pPr>
+      <w:proofErr w:type="spellStart"/>
       <w:r>
         <w:rPr>
           <w:b/>
@@ -771,7 +825,15 @@
           <w:b/>
           <w:u w:val="single"/>
         </w:rPr>
-        <w:t>-conditions :</w:t>
+        <w:t>-conditions</w:t>
+      </w:r>
+      <w:proofErr w:type="spellEnd"/>
+      <w:r>
+        <w:rPr>
+          <w:b/>
+          <w:u w:val="single"/>
+        </w:rPr>
+        <w:t> :</w:t>
       </w:r>
     </w:p>
     <w:p>
@@ -783,34 +845,44 @@
         </w:numPr>
       </w:pPr>
       <w:r>
-        <w:t>Les modifications de configuration sont enregistrées avec succès dans le système de la Light Board.</w:t>
-      </w:r>
-    </w:p>
-    <w:p>
-      <w:pPr>
-        <w:pStyle w:val="Paragraphedeliste"/>
-        <w:numPr>
-          <w:ilvl w:val="0"/>
-          <w:numId w:val="5"/>
-        </w:numPr>
-      </w:pPr>
-      <w:r>
-        <w:t>Les modules de lumière sont prêts à être utilisés selon les nouveaux paramètres configurés.</w:t>
-      </w:r>
-    </w:p>
-    <w:p>
-      <w:pPr>
-        <w:pStyle w:val="Paragraphedeliste"/>
-        <w:numPr>
-          <w:ilvl w:val="0"/>
-          <w:numId w:val="5"/>
-        </w:numPr>
-      </w:pPr>
-      <w:r>
-        <w:t>L’utilisateur</w:t>
-      </w:r>
-      <w:r>
-        <w:t xml:space="preserve"> de contenu peut continuer à utiliser d'autres fonctionnalités de l'interface web ou quitter l'application selon ses besoins.</w:t>
+        <w:t>Les modifications d</w:t>
+      </w:r>
+      <w:r>
+        <w:t xml:space="preserve">u </w:t>
+      </w:r>
+      <w:proofErr w:type="spellStart"/>
+      <w:r>
+        <w:t>streamdeck</w:t>
+      </w:r>
+      <w:proofErr w:type="spellEnd"/>
+      <w:r>
+        <w:t xml:space="preserve"> </w:t>
+      </w:r>
+      <w:r>
+        <w:t xml:space="preserve">sont enregistrées avec succès </w:t>
+      </w:r>
+      <w:r>
+        <w:t xml:space="preserve">dans </w:t>
+      </w:r>
+      <w:r>
+        <w:t>la table</w:t>
+      </w:r>
+      <w:r>
+        <w:t xml:space="preserve"> « </w:t>
+      </w:r>
+      <w:proofErr w:type="spellStart"/>
+      <w:r>
+        <w:t>lightBoard</w:t>
+      </w:r>
+      <w:proofErr w:type="spellEnd"/>
+      <w:r>
+        <w:t> » d</w:t>
+      </w:r>
+      <w:r>
+        <w:t>e</w:t>
+      </w:r>
+      <w:r>
+        <w:t xml:space="preserve"> le Base de donnée</w:t>
       </w:r>
     </w:p>
     <w:p/>
@@ -1066,7 +1138,23 @@
           <w:sz w:val="18"/>
           <w:szCs w:val="18"/>
         </w:rPr>
-        <w:t>Configurer sa « Light board »</w:t>
+        <w:t xml:space="preserve">Configurer sa « Light </w:t>
+      </w:r>
+      <w:proofErr w:type="spellStart"/>
+      <w:r>
+        <w:rPr>
+          <w:sz w:val="18"/>
+          <w:szCs w:val="18"/>
+        </w:rPr>
+        <w:t>board</w:t>
+      </w:r>
+      <w:proofErr w:type="spellEnd"/>
+      <w:r>
+        <w:rPr>
+          <w:sz w:val="18"/>
+          <w:szCs w:val="18"/>
+        </w:rPr>
+        <w:t> »</w:t>
       </w:r>
       <w:r>
         <w:t xml:space="preserve">                                 </w:t>
@@ -1093,7 +1181,7 @@
         <w:pStyle w:val="Paragraphedeliste"/>
         <w:numPr>
           <w:ilvl w:val="0"/>
-          <w:numId w:val="16"/>
+          <w:numId w:val="17"/>
         </w:numPr>
       </w:pPr>
       <w:r>
@@ -1106,7 +1194,15 @@
         <w:t xml:space="preserve">se </w:t>
       </w:r>
       <w:r>
-        <w:t>connecte à l'interface web de la Light Board en utilisant un navigateur web sur son ordinateur ou sa tablette.</w:t>
+        <w:t xml:space="preserve">connecte à l'interface web de la Light </w:t>
+      </w:r>
+      <w:proofErr w:type="spellStart"/>
+      <w:r>
+        <w:t>Board</w:t>
+      </w:r>
+      <w:proofErr w:type="spellEnd"/>
+      <w:r>
+        <w:t xml:space="preserve"> en utilisant un navigateur web sur son ordinateur</w:t>
       </w:r>
     </w:p>
     <w:p>
@@ -1114,7 +1210,7 @@
         <w:pStyle w:val="Paragraphedeliste"/>
         <w:numPr>
           <w:ilvl w:val="0"/>
-          <w:numId w:val="16"/>
+          <w:numId w:val="17"/>
         </w:numPr>
       </w:pPr>
       <w:r>
@@ -1126,14 +1222,26 @@
         <w:pStyle w:val="Paragraphedeliste"/>
         <w:numPr>
           <w:ilvl w:val="0"/>
-          <w:numId w:val="16"/>
+          <w:numId w:val="17"/>
         </w:numPr>
       </w:pPr>
       <w:r>
         <w:t>L’utilisateur</w:t>
       </w:r>
       <w:r>
-        <w:t xml:space="preserve"> sélectionne l'option "Configuration de la Light Board" dans le menu principal.</w:t>
+        <w:t xml:space="preserve"> </w:t>
+      </w:r>
+      <w:r>
+        <w:t>clique sur le bouton</w:t>
+      </w:r>
+      <w:r>
+        <w:t xml:space="preserve"> "</w:t>
+      </w:r>
+      <w:r>
+        <w:t>Menu Configuration</w:t>
+      </w:r>
+      <w:r>
+        <w:t>" dans le menu principal.</w:t>
       </w:r>
     </w:p>
     <w:p>
@@ -1141,7 +1249,7 @@
         <w:pStyle w:val="Paragraphedeliste"/>
         <w:numPr>
           <w:ilvl w:val="0"/>
-          <w:numId w:val="16"/>
+          <w:numId w:val="17"/>
         </w:numPr>
       </w:pPr>
       <w:r>
@@ -1151,7 +1259,13 @@
         <w:t>l’utilisateur</w:t>
       </w:r>
       <w:r>
-        <w:t xml:space="preserve"> peut voir une liste des modules de lumière disponibles avec leurs paramètres actuels.</w:t>
+        <w:t xml:space="preserve"> peut voir une liste des </w:t>
+      </w:r>
+      <w:r>
+        <w:t>scènes</w:t>
+      </w:r>
+      <w:r>
+        <w:t xml:space="preserve"> disponibles</w:t>
       </w:r>
     </w:p>
     <w:p>
@@ -1159,65 +1273,13 @@
         <w:pStyle w:val="Paragraphedeliste"/>
         <w:numPr>
           <w:ilvl w:val="0"/>
-          <w:numId w:val="16"/>
+          <w:numId w:val="17"/>
         </w:numPr>
       </w:pPr>
       <w:r>
-        <w:t>L’utilisateur</w:t>
-      </w:r>
-      <w:r>
-        <w:t xml:space="preserve"> a la possibilité de modifier les paramètres de chaque module de lumière en utilisant des listes déroulantes ou des champs de texte, selon les instructions fournies.</w:t>
-      </w:r>
-    </w:p>
-    <w:p>
-      <w:pPr>
-        <w:pStyle w:val="Paragraphedeliste"/>
-        <w:numPr>
-          <w:ilvl w:val="0"/>
-          <w:numId w:val="16"/>
-        </w:numPr>
-      </w:pPr>
-      <w:r>
-        <w:t xml:space="preserve">Après avoir effectué les modifications nécessaires, </w:t>
-      </w:r>
-      <w:r>
-        <w:t>l’utilisateur</w:t>
-      </w:r>
-      <w:r>
-        <w:t xml:space="preserve"> peut sauvegarder les changements en appuyant sur un bouton de validation.</w:t>
-      </w:r>
-    </w:p>
-    <w:p>
-      <w:pPr>
-        <w:pStyle w:val="Paragraphedeliste"/>
-        <w:numPr>
-          <w:ilvl w:val="0"/>
-          <w:numId w:val="16"/>
-        </w:numPr>
-      </w:pPr>
-      <w:r>
-        <w:t>Si des erreurs sont détectées dans les paramètres saisis, un message d'erreur s'affiche, indiquant à l'utilisateur de corriger les champs concernés.</w:t>
-      </w:r>
-    </w:p>
-    <w:p>
-      <w:pPr>
-        <w:pStyle w:val="Paragraphedeliste"/>
-        <w:numPr>
-          <w:ilvl w:val="0"/>
-          <w:numId w:val="16"/>
-        </w:numPr>
-      </w:pPr>
-      <w:r>
-        <w:t>L’utilisateur</w:t>
-      </w:r>
-      <w:r>
-        <w:t xml:space="preserve"> peut également ajouter de nouveaux modules de lumière à la configuration en cliquant sur un bouton d'ajout et en saisissant les détails requis.</w:t>
-      </w:r>
-      <w:r>
-        <w:t xml:space="preserve"> </w:t>
-      </w:r>
-    </w:p>
-    <w:p/>
+        <w:t xml:space="preserve">L’utilisateur peut ajouter/supprimer ou bouger les scènes sur la page. Ces modifications sont sauvegardées automatiquement </w:t>
+      </w:r>
+    </w:p>
     <w:p>
       <w:r>
         <w:rPr>
@@ -1307,225 +1369,48 @@
     </w:p>
     <w:p>
       <w:r>
-        <w:rPr>
-          <w:noProof/>
-          <w:sz w:val="18"/>
-          <w:szCs w:val="18"/>
-          <w:lang w:eastAsia="fr-FR"/>
-        </w:rPr>
-        <mc:AlternateContent>
-          <mc:Choice Requires="wps">
-            <w:drawing>
-              <wp:anchor distT="0" distB="0" distL="114300" distR="114300" simplePos="0" relativeHeight="251675648" behindDoc="0" locked="0" layoutInCell="1" allowOverlap="1" wp14:anchorId="7C7B63B4" wp14:editId="24ACEF05">
-                <wp:simplePos x="0" y="0"/>
-                <wp:positionH relativeFrom="column">
-                  <wp:posOffset>-67310</wp:posOffset>
-                </wp:positionH>
-                <wp:positionV relativeFrom="paragraph">
-                  <wp:posOffset>452425</wp:posOffset>
-                </wp:positionV>
-                <wp:extent cx="694690" cy="262890"/>
-                <wp:effectExtent l="0" t="0" r="10160" b="22860"/>
-                <wp:wrapNone/>
-                <wp:docPr id="13" name="Rectangle 13"/>
-                <wp:cNvGraphicFramePr/>
-                <a:graphic xmlns:a="http://schemas.openxmlformats.org/drawingml/2006/main">
-                  <a:graphicData uri="http://schemas.microsoft.com/office/word/2010/wordprocessingShape">
-                    <wps:wsp>
-                      <wps:cNvSpPr/>
-                      <wps:spPr>
-                        <a:xfrm>
-                          <a:off x="0" y="0"/>
-                          <a:ext cx="694690" cy="262890"/>
-                        </a:xfrm>
-                        <a:prstGeom prst="rect">
-                          <a:avLst/>
-                        </a:prstGeom>
-                        <a:noFill/>
-                        <a:ln>
-                          <a:solidFill>
-                            <a:schemeClr val="tx1"/>
-                          </a:solidFill>
-                        </a:ln>
-                      </wps:spPr>
-                      <wps:style>
-                        <a:lnRef idx="2">
-                          <a:schemeClr val="accent1">
-                            <a:shade val="50000"/>
-                          </a:schemeClr>
-                        </a:lnRef>
-                        <a:fillRef idx="1">
-                          <a:schemeClr val="accent1"/>
-                        </a:fillRef>
-                        <a:effectRef idx="0">
-                          <a:schemeClr val="accent1"/>
-                        </a:effectRef>
-                        <a:fontRef idx="minor">
-                          <a:schemeClr val="lt1"/>
-                        </a:fontRef>
-                      </wps:style>
-                      <wps:bodyPr rot="0" spcFirstLastPara="0" vertOverflow="overflow" horzOverflow="overflow" vert="horz" wrap="square" lIns="91440" tIns="45720" rIns="91440" bIns="45720" numCol="1" spcCol="0" rtlCol="0" fromWordArt="0" anchor="ctr" anchorCtr="0" forceAA="0" compatLnSpc="1">
-                        <a:prstTxWarp prst="textNoShape">
-                          <a:avLst/>
-                        </a:prstTxWarp>
-                        <a:noAutofit/>
-                      </wps:bodyPr>
-                    </wps:wsp>
-                  </a:graphicData>
-                </a:graphic>
-                <wp14:sizeRelH relativeFrom="margin">
-                  <wp14:pctWidth>0</wp14:pctWidth>
-                </wp14:sizeRelH>
-              </wp:anchor>
-            </w:drawing>
-          </mc:Choice>
-          <mc:Fallback>
-            <w:pict>
-              <v:rect w14:anchorId="46189AB8" id="Rectangle 13" o:spid="_x0000_s1026" style="position:absolute;margin-left:-5.3pt;margin-top:35.6pt;width:54.7pt;height:20.7pt;z-index:251675648;visibility:visible;mso-wrap-style:square;mso-width-percent:0;mso-wrap-distance-left:9pt;mso-wrap-distance-top:0;mso-wrap-distance-right:9pt;mso-wrap-distance-bottom:0;mso-position-horizontal:absolute;mso-position-horizontal-relative:text;mso-position-vertical:absolute;mso-position-vertical-relative:text;mso-width-percent:0;mso-width-relative:margin;v-text-anchor:middle" o:gfxdata="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" filled="f" strokecolor="black [3213]" strokeweight="1pt"/>
-            </w:pict>
-          </mc:Fallback>
-        </mc:AlternateContent>
-      </w:r>
-      <w:r>
         <w:t>E</w:t>
       </w:r>
       <w:r>
         <w:t>n (</w:t>
       </w:r>
       <w:r>
-        <w:t>6</w:t>
+        <w:t>5</w:t>
       </w:r>
       <w:r>
         <w:t xml:space="preserve">), </w:t>
       </w:r>
       <w:r>
-        <w:t>si le</w:t>
-      </w:r>
-      <w:r>
-        <w:t>s modifications</w:t>
-      </w:r>
-      <w:r>
-        <w:t xml:space="preserve"> ne sont</w:t>
-      </w:r>
-      <w:r>
-        <w:t xml:space="preserve"> </w:t>
-      </w:r>
-      <w:r>
-        <w:t>pas</w:t>
-      </w:r>
-      <w:r>
-        <w:t xml:space="preserve"> sauvegardées</w:t>
-      </w:r>
-      <w:r>
-        <w:t xml:space="preserve"> par </w:t>
-      </w:r>
-      <w:r>
-        <w:t>l</w:t>
-      </w:r>
-      <w:r>
-        <w:t>’utilisateur</w:t>
-      </w:r>
-      <w:r>
-        <w:t xml:space="preserve"> </w:t>
-      </w:r>
-      <w:r>
-        <w:t xml:space="preserve">et </w:t>
-      </w:r>
-      <w:r>
-        <w:t xml:space="preserve">il décide de </w:t>
-      </w:r>
-      <w:r>
-        <w:t>ferme</w:t>
-      </w:r>
-      <w:r>
-        <w:t>r</w:t>
-      </w:r>
-      <w:r>
-        <w:t xml:space="preserve"> la page</w:t>
-      </w:r>
-      <w:r>
-        <w:t xml:space="preserve"> WEB</w:t>
-      </w:r>
-      <w:r>
-        <w:t xml:space="preserve"> du Light Board</w:t>
-      </w:r>
-      <w:r>
-        <w:t xml:space="preserve">, </w:t>
-      </w:r>
-      <w:r>
-        <w:t>les paramètres du module de lumière sont restaurés à leur état précédent.</w:t>
-      </w:r>
-    </w:p>
-    <w:p>
-      <w:r>
-        <w:t>V</w:t>
-      </w:r>
-      <w:r>
-        <w:t>ariante 2</w:t>
-      </w:r>
-    </w:p>
-    <w:p>
-      <w:r>
-        <w:t>En (8</w:t>
-      </w:r>
-      <w:r>
-        <w:t xml:space="preserve">), </w:t>
-      </w:r>
-      <w:r>
-        <w:t>l</w:t>
-      </w:r>
-      <w:r>
-        <w:t>’utilisateur</w:t>
-      </w:r>
-      <w:r>
-        <w:t xml:space="preserve"> doit appuyer sur un bouton pour</w:t>
-      </w:r>
-      <w:r>
-        <w:t xml:space="preserve"> ajouter un nouveau module de l</w:t>
-      </w:r>
-      <w:r>
-        <w:t xml:space="preserve">umière et doit remplir un formulaire à envoyer pour </w:t>
-      </w:r>
-      <w:r>
-        <w:t>détailler le module.</w:t>
-      </w:r>
-    </w:p>
-    <w:p>
-      <w:pPr>
-        <w:rPr>
-          <w:b/>
-          <w:sz w:val="36"/>
-          <w:u w:val="single"/>
-        </w:rPr>
-      </w:pPr>
-    </w:p>
-    <w:p>
-      <w:pPr>
-        <w:rPr>
-          <w:b/>
-          <w:sz w:val="36"/>
-          <w:u w:val="single"/>
-        </w:rPr>
-      </w:pPr>
-    </w:p>
-    <w:p>
-      <w:pPr>
-        <w:rPr>
-          <w:b/>
-          <w:sz w:val="36"/>
-          <w:u w:val="single"/>
-        </w:rPr>
-      </w:pPr>
-    </w:p>
-    <w:p>
-      <w:pPr>
-        <w:rPr>
-          <w:b/>
-          <w:sz w:val="36"/>
-          <w:u w:val="single"/>
-        </w:rPr>
-      </w:pPr>
-    </w:p>
+        <w:t xml:space="preserve">l’utilisateur peut supprimer en </w:t>
+      </w:r>
+      <w:proofErr w:type="spellStart"/>
+      <w:r>
+        <w:t>drag’n</w:t>
+      </w:r>
+      <w:proofErr w:type="spellEnd"/>
+      <w:r>
+        <w:t xml:space="preserve"> drop une light </w:t>
+      </w:r>
+      <w:proofErr w:type="spellStart"/>
+      <w:r>
+        <w:t>board</w:t>
+      </w:r>
+      <w:proofErr w:type="spellEnd"/>
+      <w:r>
+        <w:t xml:space="preserve"> en la glissant sur la corbeille ou cliquer sur la corbeille pour supprimer toutes les lights </w:t>
+      </w:r>
+      <w:proofErr w:type="spellStart"/>
+      <w:r>
+        <w:t>boards</w:t>
+      </w:r>
+      <w:proofErr w:type="spellEnd"/>
+    </w:p>
+    <w:p/>
+    <w:p/>
+    <w:p/>
+    <w:p/>
+    <w:p/>
+    <w:p/>
     <w:p>
       <w:r>
         <w:rPr>
@@ -1710,13 +1595,10 @@
         <w:t>’utilisateur</w:t>
       </w:r>
       <w:r>
-        <w:t xml:space="preserve"> accède à l'interface de gestion de la Light Board depuis son application Web </w:t>
-      </w:r>
-      <w:r>
-        <w:t xml:space="preserve">et d’une application </w:t>
-      </w:r>
-      <w:r>
-        <w:t>mobile.</w:t>
+        <w:t xml:space="preserve"> accède à l'interface </w:t>
+      </w:r>
+      <w:r>
+        <w:t>du site et se connecte</w:t>
       </w:r>
     </w:p>
     <w:p>
@@ -1734,9 +1616,41 @@
         <w:t xml:space="preserve">’utilisateur </w:t>
       </w:r>
       <w:r>
-        <w:t>peut activer une scène en cliquant sur celle-ci en temps voulu.</w:t>
-      </w:r>
-    </w:p>
+        <w:t>peut activer une scène en cliquant sur celle-ci</w:t>
+      </w:r>
+      <w:r>
+        <w:t>. Elle est activée</w:t>
+      </w:r>
+      <w:r>
+        <w:t xml:space="preserve"> en temps </w:t>
+      </w:r>
+      <w:r>
+        <w:t>réel</w:t>
+      </w:r>
+    </w:p>
+    <w:p/>
+    <w:p/>
+    <w:p/>
+    <w:p/>
+    <w:p/>
+    <w:p/>
+    <w:p/>
+    <w:p/>
+    <w:p/>
+    <w:p/>
+    <w:p/>
+    <w:p/>
+    <w:p/>
+    <w:p/>
+    <w:p/>
+    <w:p/>
+    <w:p/>
+    <w:p/>
+    <w:p/>
+    <w:p/>
+    <w:p/>
+    <w:p/>
+    <w:p/>
     <w:p/>
     <w:p/>
     <w:p>
@@ -1745,6 +1659,7 @@
           <w:noProof/>
           <w:lang w:eastAsia="fr-FR"/>
         </w:rPr>
+        <w:lastRenderedPageBreak/>
         <mc:AlternateContent>
           <mc:Choice Requires="wps">
             <w:drawing>
@@ -1915,16 +1830,16 @@
         <mc:AlternateContent>
           <mc:Choice Requires="wps">
             <w:drawing>
-              <wp:anchor distT="0" distB="0" distL="114300" distR="114300" simplePos="0" relativeHeight="251683840" behindDoc="0" locked="0" layoutInCell="1" allowOverlap="1" wp14:anchorId="25A41482" wp14:editId="22B38D01">
+              <wp:anchor distT="0" distB="0" distL="114300" distR="114300" simplePos="0" relativeHeight="251683840" behindDoc="0" locked="0" layoutInCell="1" allowOverlap="1" wp14:anchorId="25A41482" wp14:editId="54DD822E">
                 <wp:simplePos x="0" y="0"/>
                 <wp:positionH relativeFrom="column">
-                  <wp:posOffset>-87808</wp:posOffset>
+                  <wp:posOffset>-84455</wp:posOffset>
                 </wp:positionH>
                 <wp:positionV relativeFrom="paragraph">
-                  <wp:posOffset>245923</wp:posOffset>
+                  <wp:posOffset>246380</wp:posOffset>
                 </wp:positionV>
-                <wp:extent cx="5961888" cy="1572768"/>
-                <wp:effectExtent l="0" t="0" r="20320" b="27940"/>
+                <wp:extent cx="5961888" cy="1150620"/>
+                <wp:effectExtent l="0" t="0" r="20320" b="11430"/>
                 <wp:wrapNone/>
                 <wp:docPr id="17" name="Rectangle 17"/>
                 <wp:cNvGraphicFramePr/>
@@ -1935,172 +1850,7 @@
                       <wps:spPr>
                         <a:xfrm>
                           <a:off x="0" y="0"/>
-                          <a:ext cx="5961888" cy="1572768"/>
-                        </a:xfrm>
-                        <a:prstGeom prst="rect">
-                          <a:avLst/>
-                        </a:prstGeom>
-                        <a:noFill/>
-                      </wps:spPr>
-                      <wps:style>
-                        <a:lnRef idx="2">
-                          <a:schemeClr val="dk1">
-                            <a:shade val="50000"/>
-                          </a:schemeClr>
-                        </a:lnRef>
-                        <a:fillRef idx="1">
-                          <a:schemeClr val="dk1"/>
-                        </a:fillRef>
-                        <a:effectRef idx="0">
-                          <a:schemeClr val="dk1"/>
-                        </a:effectRef>
-                        <a:fontRef idx="minor">
-                          <a:schemeClr val="lt1"/>
-                        </a:fontRef>
-                      </wps:style>
-                      <wps:bodyPr rot="0" spcFirstLastPara="0" vertOverflow="overflow" horzOverflow="overflow" vert="horz" wrap="square" lIns="91440" tIns="45720" rIns="91440" bIns="45720" numCol="1" spcCol="0" rtlCol="0" fromWordArt="0" anchor="ctr" anchorCtr="0" forceAA="0" compatLnSpc="1">
-                        <a:prstTxWarp prst="textNoShape">
-                          <a:avLst/>
-                        </a:prstTxWarp>
-                        <a:noAutofit/>
-                      </wps:bodyPr>
-                    </wps:wsp>
-                  </a:graphicData>
-                </a:graphic>
-                <wp14:sizeRelH relativeFrom="margin">
-                  <wp14:pctWidth>0</wp14:pctWidth>
-                </wp14:sizeRelH>
-              </wp:anchor>
-            </w:drawing>
-          </mc:Choice>
-          <mc:Fallback>
-            <w:pict>
-              <v:rect w14:anchorId="092655C2" id="Rectangle 17" o:spid="_x0000_s1026" style="position:absolute;margin-left:-6.9pt;margin-top:19.35pt;width:469.45pt;height:123.85pt;z-index:251683840;visibility:visible;mso-wrap-style:square;mso-width-percent:0;mso-wrap-distance-left:9pt;mso-wrap-distance-top:0;mso-wrap-distance-right:9pt;mso-wrap-distance-bottom:0;mso-position-horizontal:absolute;mso-position-horizontal-relative:text;mso-position-vertical:absolute;mso-position-vertical-relative:text;mso-width-percent:0;mso-width-relative:margin;v-text-anchor:middle" o:gfxdata="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" filled="f" strokecolor="black [1600]" strokeweight="1pt"/>
-            </w:pict>
-          </mc:Fallback>
-        </mc:AlternateContent>
-      </w:r>
-    </w:p>
-    <w:p>
-      <w:pPr>
-        <w:rPr>
-          <w:b/>
-          <w:u w:val="single"/>
-        </w:rPr>
-      </w:pPr>
-      <w:r>
-        <w:rPr>
-          <w:b/>
-          <w:u w:val="single"/>
-        </w:rPr>
-        <w:t>Pré-conditions :</w:t>
-      </w:r>
-    </w:p>
-    <w:p>
-      <w:pPr>
-        <w:pStyle w:val="Paragraphedeliste"/>
-        <w:numPr>
-          <w:ilvl w:val="0"/>
-          <w:numId w:val="5"/>
-        </w:numPr>
-      </w:pPr>
-      <w:r>
-        <w:t>L’utilisateur</w:t>
-      </w:r>
-      <w:r>
-        <w:t xml:space="preserve"> est connecté à l'interface de gestion de la Light Board.</w:t>
-      </w:r>
-    </w:p>
-    <w:p>
-      <w:pPr>
-        <w:pStyle w:val="Paragraphedeliste"/>
-        <w:numPr>
-          <w:ilvl w:val="0"/>
-          <w:numId w:val="5"/>
-        </w:numPr>
-      </w:pPr>
-      <w:r>
-        <w:t>Les modules de lumière sont correctement connectés au système et fonctionnent.</w:t>
-      </w:r>
-    </w:p>
-    <w:p>
-      <w:pPr>
-        <w:pStyle w:val="Paragraphedeliste"/>
-        <w:numPr>
-          <w:ilvl w:val="0"/>
-          <w:numId w:val="5"/>
-        </w:numPr>
-      </w:pPr>
-      <w:r>
-        <w:t>Les paramètres des modules de lumière sont préalablement configurés et disponibles dans le système.</w:t>
-      </w:r>
-    </w:p>
-    <w:p>
-      <w:pPr>
-        <w:pStyle w:val="Paragraphedeliste"/>
-        <w:numPr>
-          <w:ilvl w:val="0"/>
-          <w:numId w:val="5"/>
-        </w:numPr>
-      </w:pPr>
-      <w:r>
-        <w:t xml:space="preserve">Au moins une scène existe dans le système ou </w:t>
-      </w:r>
-      <w:r>
-        <w:t>l</w:t>
-      </w:r>
-      <w:r>
-        <w:t>’utilisateur</w:t>
-      </w:r>
-      <w:r>
-        <w:t xml:space="preserve"> est autorisé à en créer une nouvelle.</w:t>
-      </w:r>
-    </w:p>
-    <w:p/>
-    <w:p>
-      <w:pPr>
-        <w:rPr>
-          <w:b/>
-          <w:u w:val="single"/>
-        </w:rPr>
-      </w:pPr>
-    </w:p>
-    <w:p>
-      <w:pPr>
-        <w:rPr>
-          <w:b/>
-          <w:u w:val="single"/>
-        </w:rPr>
-      </w:pPr>
-      <w:r>
-        <w:rPr>
-          <w:noProof/>
-          <w:lang w:eastAsia="fr-FR"/>
-        </w:rPr>
-        <mc:AlternateContent>
-          <mc:Choice Requires="wps">
-            <w:drawing>
-              <wp:anchor distT="0" distB="0" distL="114300" distR="114300" simplePos="0" relativeHeight="251684864" behindDoc="0" locked="0" layoutInCell="1" allowOverlap="1" wp14:anchorId="5D3527AB" wp14:editId="5B3FAFD3">
-                <wp:simplePos x="0" y="0"/>
-                <wp:positionH relativeFrom="margin">
-                  <wp:posOffset>-95123</wp:posOffset>
-                </wp:positionH>
-                <wp:positionV relativeFrom="paragraph">
-                  <wp:posOffset>-43918</wp:posOffset>
-                </wp:positionV>
-                <wp:extent cx="5910682" cy="2318919"/>
-                <wp:effectExtent l="0" t="0" r="13970" b="24765"/>
-                <wp:wrapNone/>
-                <wp:docPr id="18" name="Rectangle 18"/>
-                <wp:cNvGraphicFramePr/>
-                <a:graphic xmlns:a="http://schemas.openxmlformats.org/drawingml/2006/main">
-                  <a:graphicData uri="http://schemas.microsoft.com/office/word/2010/wordprocessingShape">
-                    <wps:wsp>
-                      <wps:cNvSpPr/>
-                      <wps:spPr>
-                        <a:xfrm>
-                          <a:off x="0" y="0"/>
-                          <a:ext cx="5910682" cy="2318919"/>
+                          <a:ext cx="5961888" cy="1150620"/>
                         </a:xfrm>
                         <a:prstGeom prst="rect">
                           <a:avLst/>
@@ -2143,13 +1893,215 @@
           </mc:Choice>
           <mc:Fallback>
             <w:pict>
-              <v:rect w14:anchorId="236BE8CA" id="Rectangle 18" o:spid="_x0000_s1026" style="position:absolute;margin-left:-7.5pt;margin-top:-3.45pt;width:465.4pt;height:182.6pt;z-index:251684864;visibility:visible;mso-wrap-style:square;mso-width-percent:0;mso-height-percent:0;mso-wrap-distance-left:9pt;mso-wrap-distance-top:0;mso-wrap-distance-right:9pt;mso-wrap-distance-bottom:0;mso-position-horizontal:absolute;mso-position-horizontal-relative:margin;mso-position-vertical:absolute;mso-position-vertical-relative:text;mso-width-percent:0;mso-height-percent:0;mso-width-relative:margin;mso-height-relative:margin;v-text-anchor:middle" o:gfxdata="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" filled="f" strokecolor="black [1600]" strokeweight="1pt">
+              <v:rect w14:anchorId="5D1A1784" id="Rectangle 17" o:spid="_x0000_s1026" style="position:absolute;margin-left:-6.65pt;margin-top:19.4pt;width:469.45pt;height:90.6pt;z-index:251683840;visibility:visible;mso-wrap-style:square;mso-width-percent:0;mso-height-percent:0;mso-wrap-distance-left:9pt;mso-wrap-distance-top:0;mso-wrap-distance-right:9pt;mso-wrap-distance-bottom:0;mso-position-horizontal:absolute;mso-position-horizontal-relative:text;mso-position-vertical:absolute;mso-position-vertical-relative:text;mso-width-percent:0;mso-height-percent:0;mso-width-relative:margin;mso-height-relative:margin;v-text-anchor:middle" o:gfxdata="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" filled="f" strokecolor="black [1600]" strokeweight="1pt"/>
+            </w:pict>
+          </mc:Fallback>
+        </mc:AlternateContent>
+      </w:r>
+    </w:p>
+    <w:p>
+      <w:pPr>
+        <w:rPr>
+          <w:b/>
+          <w:u w:val="single"/>
+        </w:rPr>
+      </w:pPr>
+      <w:proofErr w:type="spellStart"/>
+      <w:r>
+        <w:rPr>
+          <w:b/>
+          <w:u w:val="single"/>
+        </w:rPr>
+        <w:t>Pré-conditions</w:t>
+      </w:r>
+      <w:proofErr w:type="spellEnd"/>
+      <w:r>
+        <w:rPr>
+          <w:b/>
+          <w:u w:val="single"/>
+        </w:rPr>
+        <w:t> :</w:t>
+      </w:r>
+    </w:p>
+    <w:p>
+      <w:pPr>
+        <w:pStyle w:val="Paragraphedeliste"/>
+        <w:numPr>
+          <w:ilvl w:val="0"/>
+          <w:numId w:val="7"/>
+        </w:numPr>
+      </w:pPr>
+      <w:r>
+        <w:t xml:space="preserve">Le système de la Light </w:t>
+      </w:r>
+      <w:proofErr w:type="spellStart"/>
+      <w:r>
+        <w:t>Board</w:t>
+      </w:r>
+      <w:proofErr w:type="spellEnd"/>
+      <w:r>
+        <w:t xml:space="preserve"> est opérationnel.</w:t>
+      </w:r>
+    </w:p>
+    <w:p>
+      <w:pPr>
+        <w:pStyle w:val="Paragraphedeliste"/>
+        <w:numPr>
+          <w:ilvl w:val="0"/>
+          <w:numId w:val="7"/>
+        </w:numPr>
+      </w:pPr>
+      <w:r>
+        <w:t>L’utilisateur</w:t>
+      </w:r>
+      <w:r>
+        <w:t xml:space="preserve"> de contenu est connecté </w:t>
+      </w:r>
+      <w:r>
+        <w:t xml:space="preserve">au </w:t>
+      </w:r>
+      <w:proofErr w:type="spellStart"/>
+      <w:r>
+        <w:t>websocket</w:t>
+      </w:r>
+      <w:proofErr w:type="spellEnd"/>
+      <w:r>
+        <w:t xml:space="preserve"> du serveur linux</w:t>
+      </w:r>
+    </w:p>
+    <w:p>
+      <w:pPr>
+        <w:pStyle w:val="Paragraphedeliste"/>
+        <w:numPr>
+          <w:ilvl w:val="0"/>
+          <w:numId w:val="7"/>
+        </w:numPr>
+      </w:pPr>
+      <w:r>
+        <w:t xml:space="preserve">Les </w:t>
+      </w:r>
+      <w:r>
+        <w:t>scènes</w:t>
+      </w:r>
+      <w:r>
+        <w:t xml:space="preserve"> de lumière sont correctement connecté</w:t>
+      </w:r>
+      <w:r>
+        <w:t>e</w:t>
+      </w:r>
+      <w:r>
+        <w:t>s au système et sont prêt</w:t>
+      </w:r>
+      <w:r>
+        <w:t>e</w:t>
+      </w:r>
+      <w:r>
+        <w:t>s à être</w:t>
+      </w:r>
+    </w:p>
+    <w:p>
+      <w:pPr>
+        <w:pStyle w:val="Paragraphedeliste"/>
+      </w:pPr>
+      <w:r>
+        <w:t>activées</w:t>
+      </w:r>
+    </w:p>
+    <w:p/>
+    <w:p>
+      <w:pPr>
+        <w:rPr>
+          <w:b/>
+          <w:u w:val="single"/>
+        </w:rPr>
+      </w:pPr>
+      <w:r>
+        <w:rPr>
+          <w:noProof/>
+          <w:lang w:eastAsia="fr-FR"/>
+        </w:rPr>
+        <mc:AlternateContent>
+          <mc:Choice Requires="wps">
+            <w:drawing>
+              <wp:anchor distT="0" distB="0" distL="114300" distR="114300" simplePos="0" relativeHeight="251684864" behindDoc="0" locked="0" layoutInCell="1" allowOverlap="1" wp14:anchorId="5D3527AB" wp14:editId="5784ADB3">
+                <wp:simplePos x="0" y="0"/>
+                <wp:positionH relativeFrom="margin">
+                  <wp:posOffset>-92075</wp:posOffset>
+                </wp:positionH>
+                <wp:positionV relativeFrom="paragraph">
+                  <wp:posOffset>243205</wp:posOffset>
+                </wp:positionV>
+                <wp:extent cx="5910580" cy="1600200"/>
+                <wp:effectExtent l="0" t="0" r="13970" b="19050"/>
+                <wp:wrapNone/>
+                <wp:docPr id="18" name="Rectangle 18"/>
+                <wp:cNvGraphicFramePr/>
+                <a:graphic xmlns:a="http://schemas.openxmlformats.org/drawingml/2006/main">
+                  <a:graphicData uri="http://schemas.microsoft.com/office/word/2010/wordprocessingShape">
+                    <wps:wsp>
+                      <wps:cNvSpPr/>
+                      <wps:spPr>
+                        <a:xfrm>
+                          <a:off x="0" y="0"/>
+                          <a:ext cx="5910580" cy="1600200"/>
+                        </a:xfrm>
+                        <a:prstGeom prst="rect">
+                          <a:avLst/>
+                        </a:prstGeom>
+                        <a:noFill/>
+                      </wps:spPr>
+                      <wps:style>
+                        <a:lnRef idx="2">
+                          <a:schemeClr val="dk1">
+                            <a:shade val="50000"/>
+                          </a:schemeClr>
+                        </a:lnRef>
+                        <a:fillRef idx="1">
+                          <a:schemeClr val="dk1"/>
+                        </a:fillRef>
+                        <a:effectRef idx="0">
+                          <a:schemeClr val="dk1"/>
+                        </a:effectRef>
+                        <a:fontRef idx="minor">
+                          <a:schemeClr val="lt1"/>
+                        </a:fontRef>
+                      </wps:style>
+                      <wps:bodyPr rot="0" spcFirstLastPara="0" vertOverflow="overflow" horzOverflow="overflow" vert="horz" wrap="square" lIns="91440" tIns="45720" rIns="91440" bIns="45720" numCol="1" spcCol="0" rtlCol="0" fromWordArt="0" anchor="ctr" anchorCtr="0" forceAA="0" compatLnSpc="1">
+                        <a:prstTxWarp prst="textNoShape">
+                          <a:avLst/>
+                        </a:prstTxWarp>
+                        <a:noAutofit/>
+                      </wps:bodyPr>
+                    </wps:wsp>
+                  </a:graphicData>
+                </a:graphic>
+                <wp14:sizeRelH relativeFrom="margin">
+                  <wp14:pctWidth>0</wp14:pctWidth>
+                </wp14:sizeRelH>
+                <wp14:sizeRelV relativeFrom="margin">
+                  <wp14:pctHeight>0</wp14:pctHeight>
+                </wp14:sizeRelV>
+              </wp:anchor>
+            </w:drawing>
+          </mc:Choice>
+          <mc:Fallback>
+            <w:pict>
+              <v:rect w14:anchorId="332D6C5B" id="Rectangle 18" o:spid="_x0000_s1026" style="position:absolute;margin-left:-7.25pt;margin-top:19.15pt;width:465.4pt;height:126pt;z-index:251684864;visibility:visible;mso-wrap-style:square;mso-width-percent:0;mso-height-percent:0;mso-wrap-distance-left:9pt;mso-wrap-distance-top:0;mso-wrap-distance-right:9pt;mso-wrap-distance-bottom:0;mso-position-horizontal:absolute;mso-position-horizontal-relative:margin;mso-position-vertical:absolute;mso-position-vertical-relative:text;mso-width-percent:0;mso-height-percent:0;mso-width-relative:margin;mso-height-relative:margin;v-text-anchor:middle" o:gfxdata="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" filled="f" strokecolor="black [1600]" strokeweight="1pt">
                 <w10:wrap anchorx="margin"/>
               </v:rect>
             </w:pict>
           </mc:Fallback>
         </mc:AlternateContent>
       </w:r>
+    </w:p>
+    <w:p>
+      <w:pPr>
+        <w:rPr>
+          <w:b/>
+          <w:u w:val="single"/>
+        </w:rPr>
+      </w:pPr>
+      <w:proofErr w:type="spellStart"/>
       <w:r>
         <w:rPr>
           <w:b/>
@@ -2162,7 +2114,15 @@
           <w:b/>
           <w:u w:val="single"/>
         </w:rPr>
-        <w:t>-conditions :</w:t>
+        <w:t>-conditions</w:t>
+      </w:r>
+      <w:proofErr w:type="spellEnd"/>
+      <w:r>
+        <w:rPr>
+          <w:b/>
+          <w:u w:val="single"/>
+        </w:rPr>
+        <w:t> :</w:t>
       </w:r>
     </w:p>
     <w:p>
@@ -2186,7 +2146,7 @@
         </w:numPr>
       </w:pPr>
       <w:r>
-        <w:t>Les paramètres de la scène sont envoyés aux modules de lumière correspondants via le protocole DMX.</w:t>
+        <w:t>La scène activée reste en vigueur jusqu'à ce qu'une autre scène soit activée</w:t>
       </w:r>
     </w:p>
     <w:p>
@@ -2198,16 +2158,22 @@
         </w:numPr>
       </w:pPr>
       <w:r>
-        <w:t xml:space="preserve">L'éclairage de la scène est modifié conformément aux spécifications définies par </w:t>
-      </w:r>
-      <w:r>
-        <w:t>l</w:t>
-      </w:r>
-      <w:r>
-        <w:t>’utilisateur</w:t>
-      </w:r>
-      <w:r>
-        <w:t>.</w:t>
+        <w:t xml:space="preserve">L'interface utilisateur affiche </w:t>
+      </w:r>
+      <w:r>
+        <w:t>une couleur montrant</w:t>
+      </w:r>
+      <w:r>
+        <w:t xml:space="preserve"> que</w:t>
+      </w:r>
+      <w:r>
+        <w:t xml:space="preserve"> la scène </w:t>
+      </w:r>
+      <w:r>
+        <w:t xml:space="preserve">est bien </w:t>
+      </w:r>
+      <w:r>
+        <w:t>activée</w:t>
       </w:r>
     </w:p>
     <w:p>
@@ -2219,17 +2185,19 @@
         </w:numPr>
       </w:pPr>
       <w:r>
-        <w:t xml:space="preserve">La scène activée reste en vigueur jusqu'à ce qu'une autre scène soit activée ou que </w:t>
-      </w:r>
-      <w:r>
-        <w:t>l</w:t>
-      </w:r>
-      <w:r>
-        <w:t>’utilisateur</w:t>
-      </w:r>
-      <w:r>
-        <w:t xml:space="preserve"> décide de la désactiver.</w:t>
-      </w:r>
+        <w:t>L’utilisateur</w:t>
+      </w:r>
+      <w:r>
+        <w:t xml:space="preserve"> peut observer visuellement les effets de la scène activée sur </w:t>
+      </w:r>
+      <w:r>
+        <w:t xml:space="preserve">les lumières </w:t>
+      </w:r>
+      <w:proofErr w:type="spellStart"/>
+      <w:r>
+        <w:t>saber</w:t>
+      </w:r>
+      <w:proofErr w:type="spellEnd"/>
     </w:p>
     <w:p>
       <w:pPr>
@@ -2240,27 +2208,46 @@
         </w:numPr>
       </w:pPr>
       <w:r>
-        <w:t>L'interface utilisateur affiche un message de confirmation indiquant que la scène a été activée avec succès.</w:t>
-      </w:r>
-    </w:p>
-    <w:p>
-      <w:pPr>
-        <w:pStyle w:val="Paragraphedeliste"/>
-        <w:numPr>
-          <w:ilvl w:val="0"/>
-          <w:numId w:val="5"/>
-        </w:numPr>
-      </w:pPr>
-      <w:r>
-        <w:t>L’utilisateur</w:t>
-      </w:r>
-      <w:r>
-        <w:t xml:space="preserve"> peut observer visuellement les effets de la scène activée sur la scène où les modules de lumière sont utilisés.</w:t>
-      </w:r>
-    </w:p>
-    <w:p/>
-    <w:p/>
-    <w:p/>
+        <w:t>L</w:t>
+      </w:r>
+      <w:r>
+        <w:t xml:space="preserve">’activation de la scène change </w:t>
+      </w:r>
+      <w:r>
+        <w:t>avec succès</w:t>
+      </w:r>
+      <w:r>
+        <w:t xml:space="preserve"> la colonne « </w:t>
+      </w:r>
+      <w:proofErr w:type="spellStart"/>
+      <w:r>
+        <w:t>onOff</w:t>
+      </w:r>
+      <w:proofErr w:type="spellEnd"/>
+      <w:r>
+        <w:t> »</w:t>
+      </w:r>
+      <w:r>
+        <w:t xml:space="preserve"> </w:t>
+      </w:r>
+      <w:r>
+        <w:t>dans la table « </w:t>
+      </w:r>
+      <w:proofErr w:type="spellStart"/>
+      <w:r>
+        <w:t>lightBoard</w:t>
+      </w:r>
+      <w:proofErr w:type="spellEnd"/>
+      <w:r>
+        <w:t xml:space="preserve"> » </w:t>
+      </w:r>
+      <w:r>
+        <w:t>de</w:t>
+      </w:r>
+      <w:r>
+        <w:t xml:space="preserve"> le Base de donnée</w:t>
+      </w:r>
+    </w:p>
     <w:p/>
     <w:p>
       <w:r>
@@ -2268,7 +2255,6 @@
           <w:noProof/>
           <w:lang w:eastAsia="fr-FR"/>
         </w:rPr>
-        <w:lastRenderedPageBreak/>
         <mc:AlternateContent>
           <mc:Choice Requires="wps">
             <w:drawing>
@@ -2527,23 +2513,20 @@
         <w:pStyle w:val="Paragraphedeliste"/>
         <w:numPr>
           <w:ilvl w:val="0"/>
-          <w:numId w:val="15"/>
+          <w:numId w:val="18"/>
         </w:numPr>
       </w:pPr>
       <w:r>
         <w:t>L</w:t>
       </w:r>
       <w:r>
-        <w:t xml:space="preserve">’utilisateur </w:t>
-      </w:r>
-      <w:r>
-        <w:t xml:space="preserve">accède à l'interface de gestion de la Light Board depuis son application Web </w:t>
-      </w:r>
-      <w:r>
-        <w:t xml:space="preserve">et d’une application </w:t>
-      </w:r>
-      <w:r>
-        <w:t>mobile.</w:t>
+        <w:t>’utilisateur</w:t>
+      </w:r>
+      <w:r>
+        <w:t xml:space="preserve"> accède à l'interface </w:t>
+      </w:r>
+      <w:r>
+        <w:t>du site et se connecte</w:t>
       </w:r>
     </w:p>
     <w:p>
@@ -2551,19 +2534,14 @@
         <w:pStyle w:val="Paragraphedeliste"/>
         <w:numPr>
           <w:ilvl w:val="0"/>
-          <w:numId w:val="15"/>
+          <w:numId w:val="18"/>
         </w:numPr>
       </w:pPr>
       <w:r>
-        <w:t>L’utilisateur</w:t>
-      </w:r>
-      <w:r>
-        <w:t xml:space="preserve"> peut</w:t>
-      </w:r>
-      <w:r>
-        <w:t xml:space="preserve"> activer une scène en cliquant sur celle-ci en temps voulu.</w:t>
-      </w:r>
-    </w:p>
+        <w:t>L’utilisateur peut activer une scène en cliquant sur celle-ci</w:t>
+      </w:r>
+    </w:p>
+    <w:p/>
     <w:p>
       <w:r>
         <w:rPr>
@@ -2729,7 +2707,19 @@
         </mc:AlternateContent>
       </w:r>
       <w:r>
-        <w:t>En (1) et (2), un mot de passe n’est pas obligatoire.</w:t>
+        <w:t>En (1)</w:t>
+      </w:r>
+      <w:r>
+        <w:t xml:space="preserve">, </w:t>
+      </w:r>
+      <w:r>
+        <w:t xml:space="preserve">un mot de passe </w:t>
+      </w:r>
+      <w:r>
+        <w:t>et un mail est</w:t>
+      </w:r>
+      <w:r>
+        <w:t xml:space="preserve"> obligatoire</w:t>
       </w:r>
     </w:p>
     <w:p>
@@ -2745,7 +2735,7 @@
         <w:t>change</w:t>
       </w:r>
       <w:r>
-        <w:t xml:space="preserve"> en temps réel.</w:t>
+        <w:t xml:space="preserve"> en temps réel</w:t>
       </w:r>
     </w:p>
     <w:sectPr>
@@ -2759,7 +2749,7 @@
 </file>
 
 <file path=word/numbering.xml><?xml version="1.0" encoding="utf-8"?>
-<w:numbering xmlns:wpc="http://schemas.microsoft.com/office/word/2010/wordprocessingCanvas" xmlns:cx="http://schemas.microsoft.com/office/drawing/2014/chartex" xmlns:cx1="http://schemas.microsoft.com/office/drawing/2015/9/8/chartex" xmlns:cx2="http://schemas.microsoft.com/office/drawing/2015/10/21/chartex" xmlns:cx3="http://schemas.microsoft.com/office/drawing/2016/5/9/chartex" xmlns:cx4="http://schemas.microsoft.com/office/drawing/2016/5/10/chartex" xmlns:cx5="http://schemas.microsoft.com/office/drawing/2016/5/11/chartex" xmlns:cx6="http://schemas.microsoft.com/office/drawing/2016/5/12/chartex" xmlns:cx7="http://schemas.microsoft.com/office/drawing/2016/5/13/chartex" xmlns:cx8="http://schemas.microsoft.com/office/drawing/2016/5/14/chartex" xmlns:mc="http://schemas.openxmlformats.org/markup-compatibility/2006" xmlns:aink="http://schemas.microsoft.com/office/drawing/2016/ink" xmlns:am3d="http://schemas.microsoft.com/office/drawing/2017/model3d" xmlns:o="urn:schemas-microsoft-com:office:office" xmlns:oel="http://schemas.microsoft.com/office/2019/extlst" xmlns:r="http://schemas.openxmlformats.org/officeDocument/2006/relationships" xmlns:m="http://schemas.openxmlformats.org/officeDocument/2006/math" xmlns:v="urn:schemas-microsoft-com:vml" xmlns:wp14="http://schemas.microsoft.com/office/word/2010/wordprocessingDrawing" xmlns:wp="http://schemas.openxmlformats.org/drawingml/2006/wordprocessingDrawing" xmlns:w10="urn:schemas-microsoft-com:office:word" xmlns:w="http://schemas.openxmlformats.org/wordprocessingml/2006/main" xmlns:w14="http://schemas.microsoft.com/office/word/2010/wordml" xmlns:w15="http://schemas.microsoft.com/office/word/2012/wordml" xmlns:w16cex="http://schemas.microsoft.com/office/word/2018/wordml/cex" xmlns:w16cid="http://schemas.microsoft.com/office/word/2016/wordml/cid" xmlns:w16="http://schemas.microsoft.com/office/word/2018/wordml" xmlns:w16sdtdh="http://schemas.microsoft.com/office/word/2020/wordml/sdtdatahash" xmlns:w16se="http://schemas.microsoft.com/office/word/2015/wordml/symex" xmlns:wpg="http://schemas.microsoft.com/office/word/2010/wordprocessingGroup" xmlns:wpi="http://schemas.microsoft.com/office/word/2010/wordprocessingInk" xmlns:wne="http://schemas.microsoft.com/office/word/2006/wordml" xmlns:wps="http://schemas.microsoft.com/office/word/2010/wordprocessingShape" mc:Ignorable="w14 w15 w16se w16cid w16 w16cex w16sdtdh wp14">
+<w:numbering xmlns:wpc="http://schemas.microsoft.com/office/word/2010/wordprocessingCanvas" xmlns:cx="http://schemas.microsoft.com/office/drawing/2014/chartex" xmlns:cx1="http://schemas.microsoft.com/office/drawing/2015/9/8/chartex" xmlns:cx2="http://schemas.microsoft.com/office/drawing/2015/10/21/chartex" xmlns:cx3="http://schemas.microsoft.com/office/drawing/2016/5/9/chartex" xmlns:cx4="http://schemas.microsoft.com/office/drawing/2016/5/10/chartex" xmlns:cx5="http://schemas.microsoft.com/office/drawing/2016/5/11/chartex" xmlns:cx6="http://schemas.microsoft.com/office/drawing/2016/5/12/chartex" xmlns:cx7="http://schemas.microsoft.com/office/drawing/2016/5/13/chartex" xmlns:cx8="http://schemas.microsoft.com/office/drawing/2016/5/14/chartex" xmlns:mc="http://schemas.openxmlformats.org/markup-compatibility/2006" xmlns:aink="http://schemas.microsoft.com/office/drawing/2016/ink" xmlns:am3d="http://schemas.microsoft.com/office/drawing/2017/model3d" xmlns:o="urn:schemas-microsoft-com:office:office" xmlns:oel="http://schemas.microsoft.com/office/2019/extlst" xmlns:r="http://schemas.openxmlformats.org/officeDocument/2006/relationships" xmlns:m="http://schemas.openxmlformats.org/officeDocument/2006/math" xmlns:v="urn:schemas-microsoft-com:vml" xmlns:wp14="http://schemas.microsoft.com/office/word/2010/wordprocessingDrawing" xmlns:wp="http://schemas.openxmlformats.org/drawingml/2006/wordprocessingDrawing" xmlns:w10="urn:schemas-microsoft-com:office:word" xmlns:w="http://schemas.openxmlformats.org/wordprocessingml/2006/main" xmlns:w14="http://schemas.microsoft.com/office/word/2010/wordml" xmlns:w15="http://schemas.microsoft.com/office/word/2012/wordml" xmlns:w16cex="http://schemas.microsoft.com/office/word/2018/wordml/cex" xmlns:w16cid="http://schemas.microsoft.com/office/word/2016/wordml/cid" xmlns:w16="http://schemas.microsoft.com/office/word/2018/wordml" xmlns:w16du="http://schemas.microsoft.com/office/word/2023/wordml/word16du" xmlns:w16sdtdh="http://schemas.microsoft.com/office/word/2020/wordml/sdtdatahash" xmlns:w16se="http://schemas.microsoft.com/office/word/2015/wordml/symex" xmlns:wpg="http://schemas.microsoft.com/office/word/2010/wordprocessingGroup" xmlns:wpi="http://schemas.microsoft.com/office/word/2010/wordprocessingInk" xmlns:wne="http://schemas.microsoft.com/office/word/2006/wordml" xmlns:wps="http://schemas.microsoft.com/office/word/2010/wordprocessingShape" mc:Ignorable="w14 w15 w16se w16cid w16 w16cex w16sdtdh w16du wp14">
   <w:abstractNum w:abstractNumId="0" w15:restartNumberingAfterBreak="0">
     <w:nsid w:val="1BE95D97"/>
     <w:multiLevelType w:val="hybridMultilevel"/>
@@ -3367,6 +3357,95 @@
     </w:lvl>
   </w:abstractNum>
   <w:abstractNum w:abstractNumId="6" w15:restartNumberingAfterBreak="0">
+    <w:nsid w:val="527D3ECE"/>
+    <w:multiLevelType w:val="hybridMultilevel"/>
+    <w:tmpl w:val="78AA7068"/>
+    <w:lvl w:ilvl="0" w:tplc="FFFFFFFF">
+      <w:start w:val="1"/>
+      <w:numFmt w:val="decimal"/>
+      <w:lvlText w:val="%1-"/>
+      <w:lvlJc w:val="left"/>
+      <w:pPr>
+        <w:ind w:left="720" w:hanging="360"/>
+      </w:pPr>
+      <w:rPr>
+        <w:rFonts w:hint="default"/>
+      </w:rPr>
+    </w:lvl>
+    <w:lvl w:ilvl="1" w:tplc="FFFFFFFF" w:tentative="1">
+      <w:start w:val="1"/>
+      <w:numFmt w:val="lowerLetter"/>
+      <w:lvlText w:val="%2."/>
+      <w:lvlJc w:val="left"/>
+      <w:pPr>
+        <w:ind w:left="1440" w:hanging="360"/>
+      </w:pPr>
+    </w:lvl>
+    <w:lvl w:ilvl="2" w:tplc="FFFFFFFF" w:tentative="1">
+      <w:start w:val="1"/>
+      <w:numFmt w:val="lowerRoman"/>
+      <w:lvlText w:val="%3."/>
+      <w:lvlJc w:val="right"/>
+      <w:pPr>
+        <w:ind w:left="2160" w:hanging="180"/>
+      </w:pPr>
+    </w:lvl>
+    <w:lvl w:ilvl="3" w:tplc="FFFFFFFF" w:tentative="1">
+      <w:start w:val="1"/>
+      <w:numFmt w:val="decimal"/>
+      <w:lvlText w:val="%4."/>
+      <w:lvlJc w:val="left"/>
+      <w:pPr>
+        <w:ind w:left="2880" w:hanging="360"/>
+      </w:pPr>
+    </w:lvl>
+    <w:lvl w:ilvl="4" w:tplc="FFFFFFFF" w:tentative="1">
+      <w:start w:val="1"/>
+      <w:numFmt w:val="lowerLetter"/>
+      <w:lvlText w:val="%5."/>
+      <w:lvlJc w:val="left"/>
+      <w:pPr>
+        <w:ind w:left="3600" w:hanging="360"/>
+      </w:pPr>
+    </w:lvl>
+    <w:lvl w:ilvl="5" w:tplc="FFFFFFFF" w:tentative="1">
+      <w:start w:val="1"/>
+      <w:numFmt w:val="lowerRoman"/>
+      <w:lvlText w:val="%6."/>
+      <w:lvlJc w:val="right"/>
+      <w:pPr>
+        <w:ind w:left="4320" w:hanging="180"/>
+      </w:pPr>
+    </w:lvl>
+    <w:lvl w:ilvl="6" w:tplc="FFFFFFFF" w:tentative="1">
+      <w:start w:val="1"/>
+      <w:numFmt w:val="decimal"/>
+      <w:lvlText w:val="%7."/>
+      <w:lvlJc w:val="left"/>
+      <w:pPr>
+        <w:ind w:left="5040" w:hanging="360"/>
+      </w:pPr>
+    </w:lvl>
+    <w:lvl w:ilvl="7" w:tplc="FFFFFFFF" w:tentative="1">
+      <w:start w:val="1"/>
+      <w:numFmt w:val="lowerLetter"/>
+      <w:lvlText w:val="%8."/>
+      <w:lvlJc w:val="left"/>
+      <w:pPr>
+        <w:ind w:left="5760" w:hanging="360"/>
+      </w:pPr>
+    </w:lvl>
+    <w:lvl w:ilvl="8" w:tplc="FFFFFFFF" w:tentative="1">
+      <w:start w:val="1"/>
+      <w:numFmt w:val="lowerRoman"/>
+      <w:lvlText w:val="%9."/>
+      <w:lvlJc w:val="right"/>
+      <w:pPr>
+        <w:ind w:left="6480" w:hanging="180"/>
+      </w:pPr>
+    </w:lvl>
+  </w:abstractNum>
+  <w:abstractNum w:abstractNumId="7" w15:restartNumberingAfterBreak="0">
     <w:nsid w:val="54371250"/>
     <w:multiLevelType w:val="hybridMultilevel"/>
     <w:tmpl w:val="00F04702"/>
@@ -3455,7 +3534,7 @@
       </w:pPr>
     </w:lvl>
   </w:abstractNum>
-  <w:abstractNum w:abstractNumId="7" w15:restartNumberingAfterBreak="0">
+  <w:abstractNum w:abstractNumId="8" w15:restartNumberingAfterBreak="0">
     <w:nsid w:val="546F7F8B"/>
     <w:multiLevelType w:val="multilevel"/>
     <w:tmpl w:val="9E9A12EE"/>
@@ -3604,7 +3683,7 @@
       </w:rPr>
     </w:lvl>
   </w:abstractNum>
-  <w:abstractNum w:abstractNumId="8" w15:restartNumberingAfterBreak="0">
+  <w:abstractNum w:abstractNumId="9" w15:restartNumberingAfterBreak="0">
     <w:nsid w:val="55F27C33"/>
     <w:multiLevelType w:val="hybridMultilevel"/>
     <w:tmpl w:val="66CAAA74"/>
@@ -3693,7 +3772,7 @@
       </w:pPr>
     </w:lvl>
   </w:abstractNum>
-  <w:abstractNum w:abstractNumId="9" w15:restartNumberingAfterBreak="0">
+  <w:abstractNum w:abstractNumId="10" w15:restartNumberingAfterBreak="0">
     <w:nsid w:val="5EDE3BEA"/>
     <w:multiLevelType w:val="hybridMultilevel"/>
     <w:tmpl w:val="59D6C4FE"/>
@@ -3782,7 +3861,7 @@
       </w:pPr>
     </w:lvl>
   </w:abstractNum>
-  <w:abstractNum w:abstractNumId="10" w15:restartNumberingAfterBreak="0">
+  <w:abstractNum w:abstractNumId="11" w15:restartNumberingAfterBreak="0">
     <w:nsid w:val="5F8254CC"/>
     <w:multiLevelType w:val="hybridMultilevel"/>
     <w:tmpl w:val="844CF1C4"/>
@@ -3871,7 +3950,7 @@
       </w:pPr>
     </w:lvl>
   </w:abstractNum>
-  <w:abstractNum w:abstractNumId="11" w15:restartNumberingAfterBreak="0">
+  <w:abstractNum w:abstractNumId="12" w15:restartNumberingAfterBreak="0">
     <w:nsid w:val="616D55D0"/>
     <w:multiLevelType w:val="hybridMultilevel"/>
     <w:tmpl w:val="78AA7068"/>
@@ -3960,7 +4039,96 @@
       </w:pPr>
     </w:lvl>
   </w:abstractNum>
-  <w:abstractNum w:abstractNumId="12" w15:restartNumberingAfterBreak="0">
+  <w:abstractNum w:abstractNumId="13" w15:restartNumberingAfterBreak="0">
+    <w:nsid w:val="6DE544A5"/>
+    <w:multiLevelType w:val="hybridMultilevel"/>
+    <w:tmpl w:val="59D6C4FE"/>
+    <w:lvl w:ilvl="0" w:tplc="FFFFFFFF">
+      <w:start w:val="1"/>
+      <w:numFmt w:val="decimal"/>
+      <w:lvlText w:val="%1-"/>
+      <w:lvlJc w:val="left"/>
+      <w:pPr>
+        <w:ind w:left="720" w:hanging="360"/>
+      </w:pPr>
+      <w:rPr>
+        <w:rFonts w:hint="default"/>
+      </w:rPr>
+    </w:lvl>
+    <w:lvl w:ilvl="1" w:tplc="FFFFFFFF" w:tentative="1">
+      <w:start w:val="1"/>
+      <w:numFmt w:val="lowerLetter"/>
+      <w:lvlText w:val="%2."/>
+      <w:lvlJc w:val="left"/>
+      <w:pPr>
+        <w:ind w:left="1440" w:hanging="360"/>
+      </w:pPr>
+    </w:lvl>
+    <w:lvl w:ilvl="2" w:tplc="FFFFFFFF" w:tentative="1">
+      <w:start w:val="1"/>
+      <w:numFmt w:val="lowerRoman"/>
+      <w:lvlText w:val="%3."/>
+      <w:lvlJc w:val="right"/>
+      <w:pPr>
+        <w:ind w:left="2160" w:hanging="180"/>
+      </w:pPr>
+    </w:lvl>
+    <w:lvl w:ilvl="3" w:tplc="FFFFFFFF" w:tentative="1">
+      <w:start w:val="1"/>
+      <w:numFmt w:val="decimal"/>
+      <w:lvlText w:val="%4."/>
+      <w:lvlJc w:val="left"/>
+      <w:pPr>
+        <w:ind w:left="2880" w:hanging="360"/>
+      </w:pPr>
+    </w:lvl>
+    <w:lvl w:ilvl="4" w:tplc="FFFFFFFF" w:tentative="1">
+      <w:start w:val="1"/>
+      <w:numFmt w:val="lowerLetter"/>
+      <w:lvlText w:val="%5."/>
+      <w:lvlJc w:val="left"/>
+      <w:pPr>
+        <w:ind w:left="3600" w:hanging="360"/>
+      </w:pPr>
+    </w:lvl>
+    <w:lvl w:ilvl="5" w:tplc="FFFFFFFF" w:tentative="1">
+      <w:start w:val="1"/>
+      <w:numFmt w:val="lowerRoman"/>
+      <w:lvlText w:val="%6."/>
+      <w:lvlJc w:val="right"/>
+      <w:pPr>
+        <w:ind w:left="4320" w:hanging="180"/>
+      </w:pPr>
+    </w:lvl>
+    <w:lvl w:ilvl="6" w:tplc="FFFFFFFF" w:tentative="1">
+      <w:start w:val="1"/>
+      <w:numFmt w:val="decimal"/>
+      <w:lvlText w:val="%7."/>
+      <w:lvlJc w:val="left"/>
+      <w:pPr>
+        <w:ind w:left="5040" w:hanging="360"/>
+      </w:pPr>
+    </w:lvl>
+    <w:lvl w:ilvl="7" w:tplc="FFFFFFFF" w:tentative="1">
+      <w:start w:val="1"/>
+      <w:numFmt w:val="lowerLetter"/>
+      <w:lvlText w:val="%8."/>
+      <w:lvlJc w:val="left"/>
+      <w:pPr>
+        <w:ind w:left="5760" w:hanging="360"/>
+      </w:pPr>
+    </w:lvl>
+    <w:lvl w:ilvl="8" w:tplc="FFFFFFFF" w:tentative="1">
+      <w:start w:val="1"/>
+      <w:numFmt w:val="lowerRoman"/>
+      <w:lvlText w:val="%9."/>
+      <w:lvlJc w:val="right"/>
+      <w:pPr>
+        <w:ind w:left="6480" w:hanging="180"/>
+      </w:pPr>
+    </w:lvl>
+  </w:abstractNum>
+  <w:abstractNum w:abstractNumId="14" w15:restartNumberingAfterBreak="0">
     <w:nsid w:val="6EBC0034"/>
     <w:multiLevelType w:val="multilevel"/>
     <w:tmpl w:val="0FDA6B48"/>
@@ -4073,7 +4241,7 @@
       </w:pPr>
     </w:lvl>
   </w:abstractNum>
-  <w:abstractNum w:abstractNumId="13" w15:restartNumberingAfterBreak="0">
+  <w:abstractNum w:abstractNumId="15" w15:restartNumberingAfterBreak="0">
     <w:nsid w:val="745114D7"/>
     <w:multiLevelType w:val="hybridMultilevel"/>
     <w:tmpl w:val="78AA7068"/>
@@ -4162,7 +4330,7 @@
       </w:pPr>
     </w:lvl>
   </w:abstractNum>
-  <w:abstractNum w:abstractNumId="14" w15:restartNumberingAfterBreak="0">
+  <w:abstractNum w:abstractNumId="16" w15:restartNumberingAfterBreak="0">
     <w:nsid w:val="7DCF4EC8"/>
     <w:multiLevelType w:val="hybridMultilevel"/>
     <w:tmpl w:val="78AA7068"/>
@@ -4251,7 +4419,7 @@
       </w:pPr>
     </w:lvl>
   </w:abstractNum>
-  <w:abstractNum w:abstractNumId="15" w15:restartNumberingAfterBreak="0">
+  <w:abstractNum w:abstractNumId="17" w15:restartNumberingAfterBreak="0">
     <w:nsid w:val="7F566D2D"/>
     <w:multiLevelType w:val="multilevel"/>
     <w:tmpl w:val="4D7E5002"/>
@@ -4401,7 +4569,7 @@
     </w:lvl>
   </w:abstractNum>
   <w:num w:numId="1" w16cid:durableId="1442414401">
-    <w:abstractNumId w:val="6"/>
+    <w:abstractNumId w:val="7"/>
   </w:num>
   <w:num w:numId="2" w16cid:durableId="1935241397">
     <w:abstractNumId w:val="4"/>
@@ -4410,49 +4578,55 @@
     <w:abstractNumId w:val="5"/>
   </w:num>
   <w:num w:numId="4" w16cid:durableId="721247082">
-    <w:abstractNumId w:val="14"/>
+    <w:abstractNumId w:val="16"/>
   </w:num>
   <w:num w:numId="5" w16cid:durableId="1548226605">
     <w:abstractNumId w:val="1"/>
   </w:num>
   <w:num w:numId="6" w16cid:durableId="832575096">
-    <w:abstractNumId w:val="7"/>
+    <w:abstractNumId w:val="8"/>
   </w:num>
   <w:num w:numId="7" w16cid:durableId="1738162430">
     <w:abstractNumId w:val="3"/>
   </w:num>
   <w:num w:numId="8" w16cid:durableId="1106266813">
-    <w:abstractNumId w:val="15"/>
+    <w:abstractNumId w:val="17"/>
   </w:num>
   <w:num w:numId="9" w16cid:durableId="1404449408">
-    <w:abstractNumId w:val="11"/>
+    <w:abstractNumId w:val="12"/>
   </w:num>
   <w:num w:numId="10" w16cid:durableId="954216992">
-    <w:abstractNumId w:val="12"/>
+    <w:abstractNumId w:val="14"/>
   </w:num>
   <w:num w:numId="11" w16cid:durableId="1469742506">
-    <w:abstractNumId w:val="8"/>
+    <w:abstractNumId w:val="9"/>
   </w:num>
   <w:num w:numId="12" w16cid:durableId="427385701">
     <w:abstractNumId w:val="0"/>
   </w:num>
   <w:num w:numId="13" w16cid:durableId="2111772236">
-    <w:abstractNumId w:val="9"/>
+    <w:abstractNumId w:val="10"/>
   </w:num>
   <w:num w:numId="14" w16cid:durableId="1191650662">
-    <w:abstractNumId w:val="10"/>
+    <w:abstractNumId w:val="11"/>
   </w:num>
   <w:num w:numId="15" w16cid:durableId="1871868122">
     <w:abstractNumId w:val="2"/>
   </w:num>
   <w:num w:numId="16" w16cid:durableId="733820203">
+    <w:abstractNumId w:val="15"/>
+  </w:num>
+  <w:num w:numId="17" w16cid:durableId="321324034">
+    <w:abstractNumId w:val="6"/>
+  </w:num>
+  <w:num w:numId="18" w16cid:durableId="658581985">
     <w:abstractNumId w:val="13"/>
   </w:num>
 </w:numbering>
 </file>
 
 <file path=word/styles.xml><?xml version="1.0" encoding="utf-8"?>
-<w:styles xmlns:mc="http://schemas.openxmlformats.org/markup-compatibility/2006" xmlns:r="http://schemas.openxmlformats.org/officeDocument/2006/relationships" xmlns:w="http://schemas.openxmlformats.org/wordprocessingml/2006/main" xmlns:w14="http://schemas.microsoft.com/office/word/2010/wordml" xmlns:w15="http://schemas.microsoft.com/office/word/2012/wordml" xmlns:w16cex="http://schemas.microsoft.com/office/word/2018/wordml/cex" xmlns:w16cid="http://schemas.microsoft.com/office/word/2016/wordml/cid" xmlns:w16="http://schemas.microsoft.com/office/word/2018/wordml" xmlns:w16sdtdh="http://schemas.microsoft.com/office/word/2020/wordml/sdtdatahash" xmlns:w16se="http://schemas.microsoft.com/office/word/2015/wordml/symex" mc:Ignorable="w14 w15 w16se w16cid w16 w16cex w16sdtdh">
+<w:styles xmlns:mc="http://schemas.openxmlformats.org/markup-compatibility/2006" xmlns:r="http://schemas.openxmlformats.org/officeDocument/2006/relationships" xmlns:w="http://schemas.openxmlformats.org/wordprocessingml/2006/main" xmlns:w14="http://schemas.microsoft.com/office/word/2010/wordml" xmlns:w15="http://schemas.microsoft.com/office/word/2012/wordml" xmlns:w16cex="http://schemas.microsoft.com/office/word/2018/wordml/cex" xmlns:w16cid="http://schemas.microsoft.com/office/word/2016/wordml/cid" xmlns:w16="http://schemas.microsoft.com/office/word/2018/wordml" xmlns:w16du="http://schemas.microsoft.com/office/word/2023/wordml/word16du" xmlns:w16sdtdh="http://schemas.microsoft.com/office/word/2020/wordml/sdtdatahash" xmlns:w16se="http://schemas.microsoft.com/office/word/2015/wordml/symex" mc:Ignorable="w14 w15 w16se w16cid w16 w16cex w16sdtdh w16du">
   <w:docDefaults>
     <w:rPrDefault>
       <w:rPr>
@@ -4849,7 +5023,7 @@
   <w:style w:type="paragraph" w:default="1" w:styleId="Normal">
     <w:name w:val="Normal"/>
     <w:qFormat/>
-    <w:rsid w:val="00686450"/>
+    <w:rsid w:val="007E2C88"/>
   </w:style>
   <w:style w:type="character" w:default="1" w:styleId="Policepardfaut">
     <w:name w:val="Default Paragraph Font"/>

</xml_diff>